<commit_message>
Change the Doc file
</commit_message>
<xml_diff>
--- a/Process and Safety group assignment.docx
+++ b/Process and Safety group assignment.docx
@@ -6,12 +6,14 @@
       <w:pPr>
         <w:jc w:val="center"/>
         <w:rPr>
+          <w:rFonts w:ascii="Arial" w:hAnsi="Arial" w:cs="Arial"/>
           <w:sz w:val="72"/>
           <w:szCs w:val="72"/>
         </w:rPr>
       </w:pPr>
       <w:r>
         <w:rPr>
+          <w:rFonts w:ascii="Arial" w:hAnsi="Arial" w:cs="Arial"/>
           <w:sz w:val="72"/>
           <w:szCs w:val="72"/>
         </w:rPr>
@@ -22,12 +24,14 @@
       <w:pPr>
         <w:jc w:val="center"/>
         <w:rPr>
+          <w:rFonts w:ascii="Arial" w:hAnsi="Arial" w:cs="Arial"/>
           <w:sz w:val="72"/>
           <w:szCs w:val="72"/>
         </w:rPr>
       </w:pPr>
       <w:r>
         <w:rPr>
+          <w:rFonts w:ascii="Arial" w:hAnsi="Arial" w:cs="Arial"/>
           <w:sz w:val="72"/>
           <w:szCs w:val="72"/>
         </w:rPr>
@@ -38,12 +42,14 @@
       <w:pPr>
         <w:jc w:val="center"/>
         <w:rPr>
-          <w:sz w:val="36"/>
-          <w:szCs w:val="36"/>
-        </w:rPr>
-      </w:pPr>
-      <w:r>
-        <w:rPr>
+          <w:rFonts w:ascii="Arial" w:hAnsi="Arial" w:cs="Arial"/>
+          <w:sz w:val="36"/>
+          <w:szCs w:val="36"/>
+        </w:rPr>
+      </w:pPr>
+      <w:r>
+        <w:rPr>
+          <w:rFonts w:ascii="Arial" w:hAnsi="Arial" w:cs="Arial"/>
           <w:sz w:val="36"/>
           <w:szCs w:val="36"/>
         </w:rPr>
@@ -53,6 +59,7 @@
     <w:p>
       <w:pPr>
         <w:rPr>
+          <w:rFonts w:ascii="Arial" w:hAnsi="Arial" w:cs="Arial"/>
           <w:b/>
           <w:bCs/>
           <w:i/>
@@ -64,6 +71,7 @@
       </w:pPr>
       <w:r>
         <w:rPr>
+          <w:rFonts w:ascii="Arial" w:hAnsi="Arial" w:cs="Arial"/>
           <w:sz w:val="36"/>
           <w:szCs w:val="36"/>
         </w:rPr>
@@ -71,6 +79,7 @@
       </w:r>
       <w:r>
         <w:rPr>
+          <w:rFonts w:ascii="Arial" w:hAnsi="Arial" w:cs="Arial"/>
           <w:b/>
           <w:bCs/>
           <w:i/>
@@ -85,12 +94,14 @@
     <w:p>
       <w:pPr>
         <w:rPr>
-          <w:sz w:val="36"/>
-          <w:szCs w:val="36"/>
-        </w:rPr>
-      </w:pPr>
-      <w:r>
-        <w:rPr>
+          <w:rFonts w:ascii="Arial" w:hAnsi="Arial" w:cs="Arial"/>
+          <w:sz w:val="36"/>
+          <w:szCs w:val="36"/>
+        </w:rPr>
+      </w:pPr>
+      <w:r>
+        <w:rPr>
+          <w:rFonts w:ascii="Arial" w:hAnsi="Arial" w:cs="Arial"/>
           <w:sz w:val="36"/>
           <w:szCs w:val="36"/>
         </w:rPr>
@@ -98,6 +109,7 @@
       </w:r>
       <w:r>
         <w:rPr>
+          <w:rFonts w:ascii="Arial" w:hAnsi="Arial" w:cs="Arial"/>
           <w:sz w:val="36"/>
           <w:szCs w:val="36"/>
         </w:rPr>
@@ -112,12 +124,14 @@
           <w:numId w:val="1"/>
         </w:numPr>
         <w:rPr>
-          <w:sz w:val="36"/>
-          <w:szCs w:val="36"/>
-        </w:rPr>
-      </w:pPr>
-      <w:r>
-        <w:rPr>
+          <w:rFonts w:ascii="Arial" w:hAnsi="Arial" w:cs="Arial"/>
+          <w:sz w:val="36"/>
+          <w:szCs w:val="36"/>
+        </w:rPr>
+      </w:pPr>
+      <w:r>
+        <w:rPr>
+          <w:rFonts w:ascii="Arial" w:hAnsi="Arial" w:cs="Arial"/>
           <w:sz w:val="36"/>
           <w:szCs w:val="36"/>
         </w:rPr>
@@ -132,27 +146,47 @@
           <w:numId w:val="1"/>
         </w:numPr>
         <w:rPr>
-          <w:sz w:val="36"/>
-          <w:szCs w:val="36"/>
-        </w:rPr>
-      </w:pPr>
-      <w:r>
-        <w:rPr>
-          <w:sz w:val="36"/>
-          <w:szCs w:val="36"/>
-        </w:rPr>
-        <w:t>Show interaction between every part,module/system of the process (example: Plc to sensor or plc to robot or gripper etc.)</w:t>
+          <w:rFonts w:ascii="Arial" w:hAnsi="Arial" w:cs="Arial"/>
+          <w:sz w:val="36"/>
+          <w:szCs w:val="36"/>
+        </w:rPr>
+      </w:pPr>
+      <w:r>
+        <w:rPr>
+          <w:rFonts w:ascii="Arial" w:hAnsi="Arial" w:cs="Arial"/>
+          <w:sz w:val="36"/>
+          <w:szCs w:val="36"/>
+        </w:rPr>
+        <w:t>Show interaction between every part,</w:t>
+      </w:r>
+      <w:r>
+        <w:rPr>
+          <w:rFonts w:ascii="Arial" w:hAnsi="Arial" w:cs="Arial"/>
+          <w:sz w:val="36"/>
+          <w:szCs w:val="36"/>
+        </w:rPr>
+        <w:t xml:space="preserve"> </w:t>
+      </w:r>
+      <w:r>
+        <w:rPr>
+          <w:rFonts w:ascii="Arial" w:hAnsi="Arial" w:cs="Arial"/>
+          <w:sz w:val="36"/>
+          <w:szCs w:val="36"/>
+        </w:rPr>
+        <w:t>module/system of the process (example: Plc to sensor or plc to robot or gripper etc.)</w:t>
       </w:r>
     </w:p>
     <w:p>
       <w:pPr>
         <w:rPr>
-          <w:sz w:val="36"/>
-          <w:szCs w:val="36"/>
-        </w:rPr>
-      </w:pPr>
-      <w:r>
-        <w:rPr>
+          <w:rFonts w:ascii="Arial" w:hAnsi="Arial" w:cs="Arial"/>
+          <w:sz w:val="36"/>
+          <w:szCs w:val="36"/>
+        </w:rPr>
+      </w:pPr>
+      <w:r>
+        <w:rPr>
+          <w:rFonts w:ascii="Arial" w:hAnsi="Arial" w:cs="Arial"/>
           <w:sz w:val="36"/>
           <w:szCs w:val="36"/>
         </w:rPr>
@@ -162,30 +196,18 @@
     <w:p>
       <w:pPr>
         <w:rPr>
-          <w:sz w:val="36"/>
-          <w:szCs w:val="36"/>
-        </w:rPr>
-      </w:pPr>
-      <w:r>
-        <w:rPr>
-          <w:sz w:val="36"/>
-          <w:szCs w:val="36"/>
-        </w:rPr>
-        <w:t>Git</w:t>
-      </w:r>
-      <w:r>
-        <w:rPr>
-          <w:sz w:val="36"/>
-          <w:szCs w:val="36"/>
-        </w:rPr>
-        <w:t>:</w:t>
-      </w:r>
-      <w:r>
-        <w:rPr>
-          <w:sz w:val="36"/>
-          <w:szCs w:val="36"/>
-        </w:rPr>
-        <w:t xml:space="preserve"> </w:t>
+          <w:rFonts w:ascii="Arial" w:hAnsi="Arial" w:cs="Arial"/>
+          <w:sz w:val="36"/>
+          <w:szCs w:val="36"/>
+        </w:rPr>
+      </w:pPr>
+      <w:r>
+        <w:rPr>
+          <w:rFonts w:ascii="Arial" w:hAnsi="Arial" w:cs="Arial"/>
+          <w:sz w:val="36"/>
+          <w:szCs w:val="36"/>
+        </w:rPr>
+        <w:t xml:space="preserve">Git: </w:t>
       </w:r>
     </w:p>
     <w:p>
@@ -197,19 +219,78 @@
         </w:numPr>
         <w:jc w:val="both"/>
         <w:rPr>
-          <w:sz w:val="36"/>
-          <w:szCs w:val="36"/>
-        </w:rPr>
-      </w:pPr>
-      <w:r>
-        <w:rPr>
-          <w:sz w:val="36"/>
-          <w:szCs w:val="36"/>
-        </w:rPr>
-        <w:t>We will use git, everybody will update whatever type of progress they made in the repository we have</w:t>
-      </w:r>
-      <w:r>
-        <w:rPr>
+          <w:rFonts w:ascii="Arial" w:hAnsi="Arial" w:cs="Arial"/>
+          <w:sz w:val="36"/>
+          <w:szCs w:val="36"/>
+        </w:rPr>
+      </w:pPr>
+      <w:r>
+        <w:rPr>
+          <w:rFonts w:ascii="Arial" w:hAnsi="Arial" w:cs="Arial"/>
+          <w:sz w:val="36"/>
+          <w:szCs w:val="36"/>
+        </w:rPr>
+        <w:t>The group</w:t>
+      </w:r>
+      <w:r>
+        <w:rPr>
+          <w:rFonts w:ascii="Arial" w:hAnsi="Arial" w:cs="Arial"/>
+          <w:sz w:val="36"/>
+          <w:szCs w:val="36"/>
+        </w:rPr>
+        <w:t xml:space="preserve"> will use </w:t>
+      </w:r>
+      <w:r>
+        <w:rPr>
+          <w:rFonts w:ascii="Arial" w:hAnsi="Arial" w:cs="Arial"/>
+          <w:sz w:val="36"/>
+          <w:szCs w:val="36"/>
+        </w:rPr>
+        <w:t>git;</w:t>
+      </w:r>
+      <w:r>
+        <w:rPr>
+          <w:rFonts w:ascii="Arial" w:hAnsi="Arial" w:cs="Arial"/>
+          <w:sz w:val="36"/>
+          <w:szCs w:val="36"/>
+        </w:rPr>
+        <w:t xml:space="preserve"> everybody will update </w:t>
+      </w:r>
+      <w:r>
+        <w:rPr>
+          <w:rFonts w:ascii="Arial" w:hAnsi="Arial" w:cs="Arial"/>
+          <w:sz w:val="36"/>
+          <w:szCs w:val="36"/>
+        </w:rPr>
+        <w:t>the</w:t>
+      </w:r>
+      <w:r>
+        <w:rPr>
+          <w:rFonts w:ascii="Arial" w:hAnsi="Arial" w:cs="Arial"/>
+          <w:sz w:val="36"/>
+          <w:szCs w:val="36"/>
+        </w:rPr>
+        <w:t xml:space="preserve"> progress in the</w:t>
+      </w:r>
+      <w:r>
+        <w:rPr>
+          <w:rFonts w:ascii="Arial" w:hAnsi="Arial" w:cs="Arial"/>
+          <w:sz w:val="36"/>
+          <w:szCs w:val="36"/>
+        </w:rPr>
+        <w:t xml:space="preserve"> main</w:t>
+      </w:r>
+      <w:r>
+        <w:rPr>
+          <w:rFonts w:ascii="Arial" w:hAnsi="Arial" w:cs="Arial"/>
+          <w:sz w:val="36"/>
+          <w:szCs w:val="36"/>
+        </w:rPr>
+        <w:t xml:space="preserve"> repository</w:t>
+      </w:r>
+      <w:r>
+        <w:rPr>
+          <w:rFonts w:ascii="Arial" w:hAnsi="Arial" w:cs="Arial"/>
           <w:sz w:val="36"/>
           <w:szCs w:val="36"/>
         </w:rPr>
@@ -220,12 +301,14 @@
       <w:pPr>
         <w:jc w:val="both"/>
         <w:rPr>
-          <w:sz w:val="36"/>
-          <w:szCs w:val="36"/>
-        </w:rPr>
-      </w:pPr>
-      <w:r>
-        <w:rPr>
+          <w:rFonts w:ascii="Arial" w:hAnsi="Arial" w:cs="Arial"/>
+          <w:sz w:val="36"/>
+          <w:szCs w:val="36"/>
+        </w:rPr>
+      </w:pPr>
+      <w:r>
+        <w:rPr>
+          <w:rFonts w:ascii="Arial" w:hAnsi="Arial" w:cs="Arial"/>
           <w:sz w:val="36"/>
           <w:szCs w:val="36"/>
         </w:rPr>
@@ -241,16 +324,34 @@
         </w:numPr>
         <w:jc w:val="both"/>
         <w:rPr>
-          <w:sz w:val="36"/>
-          <w:szCs w:val="36"/>
-        </w:rPr>
-      </w:pPr>
-      <w:r>
-        <w:rPr>
-          <w:sz w:val="36"/>
-          <w:szCs w:val="36"/>
-        </w:rPr>
-        <w:t>The flowcharts, diagrams of the processes are detailed</w:t>
+          <w:rFonts w:ascii="Arial" w:hAnsi="Arial" w:cs="Arial"/>
+          <w:sz w:val="36"/>
+          <w:szCs w:val="36"/>
+        </w:rPr>
+      </w:pPr>
+      <w:r>
+        <w:rPr>
+          <w:rFonts w:ascii="Arial" w:hAnsi="Arial" w:cs="Arial"/>
+          <w:sz w:val="36"/>
+          <w:szCs w:val="36"/>
+        </w:rPr>
+        <w:t xml:space="preserve">The </w:t>
+      </w:r>
+      <w:r>
+        <w:rPr>
+          <w:rFonts w:ascii="Arial" w:hAnsi="Arial" w:cs="Arial"/>
+          <w:sz w:val="36"/>
+          <w:szCs w:val="36"/>
+        </w:rPr>
+        <w:t>flowcharts and</w:t>
+      </w:r>
+      <w:r>
+        <w:rPr>
+          <w:rFonts w:ascii="Arial" w:hAnsi="Arial" w:cs="Arial"/>
+          <w:sz w:val="36"/>
+          <w:szCs w:val="36"/>
+        </w:rPr>
+        <w:t xml:space="preserve"> diagrams of the processes are detailed</w:t>
       </w:r>
     </w:p>
     <w:p>
@@ -262,16 +363,50 @@
         </w:numPr>
         <w:jc w:val="both"/>
         <w:rPr>
-          <w:sz w:val="36"/>
-          <w:szCs w:val="36"/>
-        </w:rPr>
-      </w:pPr>
-      <w:r>
-        <w:rPr>
-          <w:sz w:val="36"/>
-          <w:szCs w:val="36"/>
-        </w:rPr>
-        <w:t>We present everything to Ard</w:t>
+          <w:rFonts w:ascii="Arial" w:hAnsi="Arial" w:cs="Arial"/>
+          <w:sz w:val="36"/>
+          <w:szCs w:val="36"/>
+        </w:rPr>
+      </w:pPr>
+      <w:r>
+        <w:rPr>
+          <w:rFonts w:ascii="Arial" w:hAnsi="Arial" w:cs="Arial"/>
+          <w:sz w:val="36"/>
+          <w:szCs w:val="36"/>
+        </w:rPr>
+        <w:t>The idea and implementation progress was presented</w:t>
+      </w:r>
+      <w:r>
+        <w:rPr>
+          <w:rFonts w:ascii="Arial" w:hAnsi="Arial" w:cs="Arial"/>
+          <w:sz w:val="36"/>
+          <w:szCs w:val="36"/>
+        </w:rPr>
+        <w:t xml:space="preserve"> to</w:t>
+      </w:r>
+      <w:r>
+        <w:rPr>
+          <w:rFonts w:ascii="Arial" w:hAnsi="Arial" w:cs="Arial"/>
+          <w:sz w:val="36"/>
+          <w:szCs w:val="36"/>
+        </w:rPr>
+        <w:t xml:space="preserve"> the</w:t>
+      </w:r>
+      <w:r>
+        <w:rPr>
+          <w:rFonts w:ascii="Arial" w:hAnsi="Arial" w:cs="Arial"/>
+          <w:sz w:val="36"/>
+          <w:szCs w:val="36"/>
+        </w:rPr>
+        <w:t xml:space="preserve"> </w:t>
+      </w:r>
+      <w:r>
+        <w:rPr>
+          <w:rFonts w:ascii="Arial" w:hAnsi="Arial" w:cs="Arial"/>
+          <w:sz w:val="36"/>
+          <w:szCs w:val="36"/>
+        </w:rPr>
+        <w:t>clients.</w:t>
       </w:r>
     </w:p>
     <w:p>
@@ -316,6 +451,7 @@
           <w:sz w:val="36"/>
           <w:szCs w:val="36"/>
         </w:rPr>
+        <w:lastRenderedPageBreak/>
         <w:t>Chapter of definition of Performance level</w:t>
       </w:r>
     </w:p>
@@ -411,98 +547,6 @@
         </w:rPr>
         <w:t>Future improvements</w:t>
       </w:r>
-    </w:p>
-    <w:p>
-      <w:pPr>
-        <w:ind w:left="72"/>
-        <w:jc w:val="both"/>
-        <w:rPr>
-          <w:sz w:val="36"/>
-          <w:szCs w:val="36"/>
-        </w:rPr>
-      </w:pPr>
-    </w:p>
-    <w:p>
-      <w:pPr>
-        <w:ind w:left="72"/>
-        <w:jc w:val="both"/>
-        <w:rPr>
-          <w:sz w:val="36"/>
-          <w:szCs w:val="36"/>
-        </w:rPr>
-      </w:pPr>
-      <w:r>
-        <w:rPr>
-          <w:sz w:val="36"/>
-          <w:szCs w:val="36"/>
-        </w:rPr>
-        <w:t>Rules to follow:</w:t>
-      </w:r>
-    </w:p>
-    <w:p>
-      <w:pPr>
-        <w:pStyle w:val="ListParagraph"/>
-        <w:numPr>
-          <w:ilvl w:val="0"/>
-          <w:numId w:val="5"/>
-        </w:numPr>
-        <w:jc w:val="both"/>
-        <w:rPr>
-          <w:sz w:val="36"/>
-          <w:szCs w:val="36"/>
-        </w:rPr>
-      </w:pPr>
-      <w:r>
-        <w:rPr>
-          <w:sz w:val="36"/>
-          <w:szCs w:val="36"/>
-        </w:rPr>
-        <w:t>Communication is key. Every progress we make, every problem we encounter, every emergency we have  we will communicate with eachother via whatsapp.</w:t>
-      </w:r>
-    </w:p>
-    <w:p>
-      <w:pPr>
-        <w:pStyle w:val="ListParagraph"/>
-        <w:numPr>
-          <w:ilvl w:val="0"/>
-          <w:numId w:val="5"/>
-        </w:numPr>
-        <w:jc w:val="both"/>
-        <w:rPr>
-          <w:sz w:val="36"/>
-          <w:szCs w:val="36"/>
-        </w:rPr>
-      </w:pPr>
-      <w:r>
-        <w:rPr>
-          <w:sz w:val="36"/>
-          <w:szCs w:val="36"/>
-        </w:rPr>
-        <w:t>Stop saying I don’t know. If we have issues</w:t>
-      </w:r>
-      <w:r>
-        <w:rPr>
-          <w:sz w:val="36"/>
-          <w:szCs w:val="36"/>
-        </w:rPr>
-        <w:t xml:space="preserve"> and </w:t>
-      </w:r>
-      <w:r>
-        <w:rPr>
-          <w:sz w:val="36"/>
-          <w:szCs w:val="36"/>
-        </w:rPr>
-        <w:t>misunderstanding off any type  we will ask questions to ourselves and the teachers as well.</w:t>
-      </w:r>
-    </w:p>
-    <w:p>
-      <w:pPr>
-        <w:jc w:val="both"/>
-        <w:rPr>
-          <w:sz w:val="36"/>
-          <w:szCs w:val="36"/>
-        </w:rPr>
-      </w:pPr>
     </w:p>
     <w:p>
       <w:pPr>
@@ -1976,6 +2020,7 @@
   <w:style w:type="character" w:default="1" w:styleId="DefaultParagraphFont">
     <w:name w:val="Default Paragraph Font"/>
     <w:uiPriority w:val="1"/>
+    <w:semiHidden/>
     <w:unhideWhenUsed/>
   </w:style>
   <w:style w:type="table" w:default="1" w:styleId="TableNormal">

</xml_diff>